<commit_message>
Documentation update to 3.0
Level design and Game design documents both updated extensively
</commit_message>
<xml_diff>
--- a/Documentation/00-Game Concept Document-WhispersOfTheAmericanWest-v2021.docx
+++ b/Documentation/00-Game Concept Document-WhispersOfTheAmericanWest-v2021.docx
@@ -7,33 +7,78 @@
         <w:pStyle w:val="Heading1"/>
         <w:spacing w:before="240"/>
         <w:rPr>
-          <w:rFonts w:ascii="Times New Roman" w:hAnsi="Times New Roman"/>
-        </w:rPr>
-      </w:pPr>
-      <w:bookmarkStart w:id="0" w:name="_GoBack"/>
-      <w:r>
-        <w:rPr>
-          <w:rFonts w:ascii="Times New Roman" w:hAnsi="Times New Roman"/>
+          <w:rFonts w:asciiTheme="minorHAnsi" w:hAnsiTheme="minorHAnsi" w:cstheme="minorHAnsi"/>
+          <w:sz w:val="32"/>
+          <w:szCs w:val="32"/>
+        </w:rPr>
+      </w:pPr>
+      <w:r>
+        <w:rPr>
+          <w:rFonts w:asciiTheme="minorHAnsi" w:hAnsiTheme="minorHAnsi" w:cstheme="minorHAnsi"/>
+          <w:sz w:val="32"/>
+          <w:szCs w:val="32"/>
+        </w:rPr>
+        <w:t>Game Concept Document</w:t>
+      </w:r>
+    </w:p>
+    <w:p>
+      <w:pPr>
+        <w:spacing w:after="0" w:line="240" w:lineRule="auto"/>
+        <w:rPr>
+          <w:rFonts w:asciiTheme="minorHAnsi" w:hAnsiTheme="minorHAnsi" w:cstheme="minorHAnsi"/>
+          <w:sz w:val="24"/>
+          <w:szCs w:val="24"/>
+        </w:rPr>
+      </w:pPr>
+      <w:r>
+        <w:rPr>
+          <w:rFonts w:asciiTheme="minorHAnsi" w:hAnsiTheme="minorHAnsi" w:cstheme="minorHAnsi"/>
+          <w:sz w:val="24"/>
+          <w:szCs w:val="24"/>
+        </w:rPr>
+        <w:t>Version 3.01.0</w:t>
+      </w:r>
+    </w:p>
+    <w:p>
+      <w:pPr>
+        <w:pStyle w:val="Heading1"/>
+        <w:spacing w:before="240"/>
+        <w:rPr>
+          <w:rFonts w:asciiTheme="minorHAnsi" w:hAnsiTheme="minorHAnsi" w:cstheme="minorHAnsi"/>
+          <w:sz w:val="32"/>
+          <w:szCs w:val="32"/>
+        </w:rPr>
+      </w:pPr>
+      <w:r>
+        <w:rPr>
+          <w:rFonts w:asciiTheme="minorHAnsi" w:hAnsiTheme="minorHAnsi" w:cstheme="minorHAnsi"/>
+          <w:sz w:val="32"/>
+          <w:szCs w:val="32"/>
         </w:rPr>
         <w:t>Game Title</w:t>
       </w:r>
       <w:r>
         <w:rPr>
-          <w:rFonts w:ascii="Times New Roman" w:hAnsi="Times New Roman"/>
+          <w:rFonts w:asciiTheme="minorHAnsi" w:hAnsiTheme="minorHAnsi" w:cstheme="minorHAnsi"/>
+          <w:sz w:val="32"/>
+          <w:szCs w:val="32"/>
         </w:rPr>
         <w:t xml:space="preserve"> </w:t>
       </w:r>
     </w:p>
-    <w:bookmarkEnd w:id="0"/>
-    <w:p>
-      <w:pPr>
-        <w:rPr>
-          <w:rFonts w:ascii="Times New Roman" w:hAnsi="Times New Roman"/>
-        </w:rPr>
-      </w:pPr>
-      <w:r>
-        <w:rPr>
-          <w:rFonts w:ascii="Times New Roman" w:hAnsi="Times New Roman"/>
+    <w:p>
+      <w:pPr>
+        <w:rPr>
+          <w:rFonts w:asciiTheme="minorHAnsi" w:hAnsiTheme="minorHAnsi" w:cstheme="minorHAnsi"/>
+          <w:sz w:val="24"/>
+          <w:szCs w:val="24"/>
+        </w:rPr>
+      </w:pPr>
+      <w:r>
+        <w:rPr>
+          <w:rFonts w:asciiTheme="minorHAnsi" w:hAnsiTheme="minorHAnsi" w:cstheme="minorHAnsi"/>
+          <w:sz w:val="24"/>
+          <w:szCs w:val="24"/>
         </w:rPr>
         <w:t>Whispers of the American West</w:t>
       </w:r>
@@ -42,12 +87,16 @@
       <w:pPr>
         <w:pStyle w:val="Heading1"/>
         <w:rPr>
-          <w:rFonts w:ascii="Times New Roman" w:hAnsi="Times New Roman"/>
-        </w:rPr>
-      </w:pPr>
-      <w:r>
-        <w:rPr>
-          <w:rFonts w:ascii="Times New Roman" w:hAnsi="Times New Roman"/>
+          <w:rFonts w:asciiTheme="minorHAnsi" w:hAnsiTheme="minorHAnsi" w:cstheme="minorHAnsi"/>
+          <w:sz w:val="32"/>
+          <w:szCs w:val="32"/>
+        </w:rPr>
+      </w:pPr>
+      <w:r>
+        <w:rPr>
+          <w:rFonts w:asciiTheme="minorHAnsi" w:hAnsiTheme="minorHAnsi" w:cstheme="minorHAnsi"/>
+          <w:sz w:val="32"/>
+          <w:szCs w:val="32"/>
         </w:rPr>
         <w:t>Premise</w:t>
       </w:r>
@@ -56,12 +105,16 @@
       <w:pPr>
         <w:contextualSpacing/>
         <w:rPr>
-          <w:rFonts w:ascii="Times New Roman" w:hAnsi="Times New Roman"/>
-        </w:rPr>
-      </w:pPr>
-      <w:r>
-        <w:rPr>
-          <w:rFonts w:ascii="Times New Roman" w:hAnsi="Times New Roman"/>
+          <w:rFonts w:asciiTheme="minorHAnsi" w:hAnsiTheme="minorHAnsi" w:cstheme="minorHAnsi"/>
+          <w:sz w:val="24"/>
+          <w:szCs w:val="24"/>
+        </w:rPr>
+      </w:pPr>
+      <w:r>
+        <w:rPr>
+          <w:rFonts w:asciiTheme="minorHAnsi" w:hAnsiTheme="minorHAnsi" w:cstheme="minorHAnsi"/>
+          <w:sz w:val="24"/>
+          <w:szCs w:val="24"/>
         </w:rPr>
         <w:t>Art Collections are a joyful celebration of humanity.</w:t>
       </w:r>
@@ -70,12 +123,16 @@
       <w:pPr>
         <w:pStyle w:val="Heading1"/>
         <w:rPr>
-          <w:rFonts w:ascii="Times New Roman" w:hAnsi="Times New Roman"/>
-        </w:rPr>
-      </w:pPr>
-      <w:r>
-        <w:rPr>
-          <w:rFonts w:ascii="Times New Roman" w:hAnsi="Times New Roman"/>
+          <w:rFonts w:asciiTheme="minorHAnsi" w:hAnsiTheme="minorHAnsi" w:cstheme="minorHAnsi"/>
+          <w:sz w:val="36"/>
+          <w:szCs w:val="36"/>
+        </w:rPr>
+      </w:pPr>
+      <w:r>
+        <w:rPr>
+          <w:rFonts w:asciiTheme="minorHAnsi" w:hAnsiTheme="minorHAnsi" w:cstheme="minorHAnsi"/>
+          <w:sz w:val="36"/>
+          <w:szCs w:val="36"/>
         </w:rPr>
         <w:t>Gameplay</w:t>
       </w:r>
@@ -84,30 +141,74 @@
       <w:pPr>
         <w:spacing w:line="240" w:lineRule="auto"/>
         <w:rPr>
-          <w:rFonts w:ascii="Times New Roman" w:hAnsi="Times New Roman"/>
-        </w:rPr>
-      </w:pPr>
-      <w:r>
-        <w:rPr>
-          <w:rFonts w:ascii="Times New Roman" w:hAnsi="Times New Roman"/>
-        </w:rPr>
-        <w:t>Edutainment MMO video game</w:t>
-      </w:r>
-      <w:r>
-        <w:rPr>
-          <w:rFonts w:ascii="Times New Roman" w:hAnsi="Times New Roman"/>
-        </w:rPr>
-        <w:t xml:space="preserve"> that reveal the </w:t>
-      </w:r>
-      <w:r>
-        <w:rPr>
-          <w:rFonts w:ascii="Times New Roman" w:hAnsi="Times New Roman"/>
+          <w:rFonts w:asciiTheme="minorHAnsi" w:hAnsiTheme="minorHAnsi" w:cstheme="minorHAnsi"/>
+          <w:sz w:val="24"/>
+          <w:szCs w:val="24"/>
+        </w:rPr>
+      </w:pPr>
+      <w:r>
+        <w:rPr>
+          <w:rFonts w:asciiTheme="minorHAnsi" w:hAnsiTheme="minorHAnsi" w:cstheme="minorHAnsi"/>
+          <w:sz w:val="24"/>
+          <w:szCs w:val="24"/>
+        </w:rPr>
+        <w:t xml:space="preserve">Edutainment </w:t>
+      </w:r>
+      <w:proofErr w:type="spellStart"/>
+      <w:r>
+        <w:rPr>
+          <w:rFonts w:asciiTheme="minorHAnsi" w:hAnsiTheme="minorHAnsi" w:cstheme="minorHAnsi"/>
+          <w:sz w:val="24"/>
+          <w:szCs w:val="24"/>
+        </w:rPr>
+        <w:t>MMO</w:t>
+      </w:r>
+      <w:proofErr w:type="spellEnd"/>
+      <w:r>
+        <w:rPr>
+          <w:rFonts w:asciiTheme="minorHAnsi" w:hAnsiTheme="minorHAnsi" w:cstheme="minorHAnsi"/>
+          <w:sz w:val="24"/>
+          <w:szCs w:val="24"/>
+        </w:rPr>
+        <w:t xml:space="preserve"> video game</w:t>
+      </w:r>
+      <w:r>
+        <w:rPr>
+          <w:rFonts w:asciiTheme="minorHAnsi" w:hAnsiTheme="minorHAnsi" w:cstheme="minorHAnsi"/>
+          <w:sz w:val="24"/>
+          <w:szCs w:val="24"/>
+        </w:rPr>
+        <w:t xml:space="preserve"> that reveal</w:t>
+      </w:r>
+      <w:r>
+        <w:rPr>
+          <w:rFonts w:asciiTheme="minorHAnsi" w:hAnsiTheme="minorHAnsi" w:cstheme="minorHAnsi"/>
+          <w:sz w:val="24"/>
+          <w:szCs w:val="24"/>
+        </w:rPr>
+        <w:t>s</w:t>
+      </w:r>
+      <w:r>
+        <w:rPr>
+          <w:rFonts w:asciiTheme="minorHAnsi" w:hAnsiTheme="minorHAnsi" w:cstheme="minorHAnsi"/>
+          <w:sz w:val="24"/>
+          <w:szCs w:val="24"/>
+        </w:rPr>
+        <w:t xml:space="preserve"> the </w:t>
+      </w:r>
+      <w:r>
+        <w:rPr>
+          <w:rFonts w:asciiTheme="minorHAnsi" w:hAnsiTheme="minorHAnsi" w:cstheme="minorHAnsi"/>
+          <w:sz w:val="24"/>
+          <w:szCs w:val="24"/>
         </w:rPr>
         <w:t xml:space="preserve">content and </w:t>
       </w:r>
       <w:r>
         <w:rPr>
-          <w:rFonts w:ascii="Times New Roman" w:hAnsi="Times New Roman"/>
+          <w:rFonts w:asciiTheme="minorHAnsi" w:hAnsiTheme="minorHAnsi" w:cstheme="minorHAnsi"/>
+          <w:sz w:val="24"/>
+          <w:szCs w:val="24"/>
         </w:rPr>
         <w:t>history behind each piece.</w:t>
       </w:r>
@@ -116,12 +217,16 @@
       <w:pPr>
         <w:pStyle w:val="Heading1"/>
         <w:rPr>
-          <w:rFonts w:ascii="Times New Roman" w:hAnsi="Times New Roman"/>
-        </w:rPr>
-      </w:pPr>
-      <w:r>
-        <w:rPr>
-          <w:rFonts w:ascii="Times New Roman" w:hAnsi="Times New Roman"/>
+          <w:rFonts w:asciiTheme="minorHAnsi" w:hAnsiTheme="minorHAnsi" w:cstheme="minorHAnsi"/>
+          <w:sz w:val="32"/>
+          <w:szCs w:val="32"/>
+        </w:rPr>
+      </w:pPr>
+      <w:r>
+        <w:rPr>
+          <w:rFonts w:asciiTheme="minorHAnsi" w:hAnsiTheme="minorHAnsi" w:cstheme="minorHAnsi"/>
+          <w:sz w:val="32"/>
+          <w:szCs w:val="32"/>
         </w:rPr>
         <w:t>Purpose</w:t>
       </w:r>
@@ -131,62 +236,92 @@
         <w:spacing w:line="240" w:lineRule="auto"/>
         <w:contextualSpacing/>
         <w:rPr>
-          <w:rFonts w:ascii="Times New Roman" w:hAnsi="Times New Roman"/>
-        </w:rPr>
-      </w:pPr>
-      <w:r>
-        <w:rPr>
-          <w:rFonts w:ascii="Times New Roman" w:hAnsi="Times New Roman"/>
+          <w:rFonts w:asciiTheme="minorHAnsi" w:hAnsiTheme="minorHAnsi" w:cstheme="minorHAnsi"/>
+          <w:sz w:val="24"/>
+          <w:szCs w:val="24"/>
+        </w:rPr>
+      </w:pPr>
+      <w:r>
+        <w:rPr>
+          <w:rFonts w:asciiTheme="minorHAnsi" w:hAnsiTheme="minorHAnsi" w:cstheme="minorHAnsi"/>
+          <w:sz w:val="24"/>
+          <w:szCs w:val="24"/>
         </w:rPr>
         <w:t xml:space="preserve">Edutainment </w:t>
       </w:r>
       <w:r>
         <w:rPr>
-          <w:rFonts w:ascii="Times New Roman" w:hAnsi="Times New Roman"/>
+          <w:rFonts w:asciiTheme="minorHAnsi" w:hAnsiTheme="minorHAnsi" w:cstheme="minorHAnsi"/>
+          <w:sz w:val="24"/>
+          <w:szCs w:val="24"/>
         </w:rPr>
         <w:t xml:space="preserve">Video </w:t>
       </w:r>
       <w:r>
         <w:rPr>
-          <w:rFonts w:ascii="Times New Roman" w:hAnsi="Times New Roman"/>
+          <w:rFonts w:asciiTheme="minorHAnsi" w:hAnsiTheme="minorHAnsi" w:cstheme="minorHAnsi"/>
+          <w:sz w:val="24"/>
+          <w:szCs w:val="24"/>
         </w:rPr>
         <w:t xml:space="preserve">Art </w:t>
       </w:r>
       <w:r>
         <w:rPr>
-          <w:rFonts w:ascii="Times New Roman" w:hAnsi="Times New Roman"/>
+          <w:rFonts w:asciiTheme="minorHAnsi" w:hAnsiTheme="minorHAnsi" w:cstheme="minorHAnsi"/>
+          <w:sz w:val="24"/>
+          <w:szCs w:val="24"/>
         </w:rPr>
         <w:t>Game</w:t>
       </w:r>
       <w:r>
         <w:rPr>
-          <w:rFonts w:ascii="Times New Roman" w:hAnsi="Times New Roman"/>
+          <w:rFonts w:asciiTheme="minorHAnsi" w:hAnsiTheme="minorHAnsi" w:cstheme="minorHAnsi"/>
+          <w:sz w:val="24"/>
+          <w:szCs w:val="24"/>
         </w:rPr>
         <w:t xml:space="preserve"> and/or </w:t>
       </w:r>
       <w:r>
         <w:rPr>
-          <w:rFonts w:ascii="Times New Roman" w:hAnsi="Times New Roman"/>
+          <w:rFonts w:asciiTheme="minorHAnsi" w:hAnsiTheme="minorHAnsi" w:cstheme="minorHAnsi"/>
+          <w:sz w:val="24"/>
+          <w:szCs w:val="24"/>
         </w:rPr>
         <w:t xml:space="preserve">have </w:t>
       </w:r>
       <w:r>
         <w:rPr>
-          <w:rFonts w:ascii="Times New Roman" w:hAnsi="Times New Roman"/>
+          <w:rFonts w:asciiTheme="minorHAnsi" w:hAnsiTheme="minorHAnsi" w:cstheme="minorHAnsi"/>
+          <w:sz w:val="24"/>
+          <w:szCs w:val="24"/>
         </w:rPr>
         <w:t xml:space="preserve">educational experiences that joyfully educate the public as to the diverse voices and contributions that formed the collection of the Phoenix Art Museum. </w:t>
       </w:r>
+      <w:r>
+        <w:rPr>
+          <w:rFonts w:asciiTheme="minorHAnsi" w:hAnsiTheme="minorHAnsi" w:cstheme="minorHAnsi"/>
+          <w:sz w:val="24"/>
+          <w:szCs w:val="24"/>
+        </w:rPr>
+        <w:t xml:space="preserve">This game will provide a new interpretive layer. </w:t>
+      </w:r>
+      <w:bookmarkStart w:id="0" w:name="_GoBack"/>
+      <w:bookmarkEnd w:id="0"/>
     </w:p>
     <w:p>
       <w:pPr>
         <w:pStyle w:val="Heading1"/>
         <w:rPr>
-          <w:rFonts w:ascii="Times New Roman" w:hAnsi="Times New Roman"/>
-        </w:rPr>
-      </w:pPr>
-      <w:r>
-        <w:rPr>
-          <w:rFonts w:ascii="Times New Roman" w:hAnsi="Times New Roman"/>
+          <w:rFonts w:asciiTheme="minorHAnsi" w:hAnsiTheme="minorHAnsi" w:cstheme="minorHAnsi"/>
+          <w:sz w:val="32"/>
+          <w:szCs w:val="32"/>
+        </w:rPr>
+      </w:pPr>
+      <w:r>
+        <w:rPr>
+          <w:rFonts w:asciiTheme="minorHAnsi" w:hAnsiTheme="minorHAnsi" w:cstheme="minorHAnsi"/>
+          <w:sz w:val="32"/>
+          <w:szCs w:val="32"/>
         </w:rPr>
         <w:t>Genre</w:t>
       </w:r>
@@ -196,20 +331,54 @@
         <w:spacing w:line="240" w:lineRule="auto"/>
         <w:contextualSpacing/>
         <w:rPr>
-          <w:rFonts w:ascii="Times New Roman" w:hAnsi="Times New Roman"/>
-        </w:rPr>
-      </w:pPr>
-      <w:r>
-        <w:rPr>
-          <w:rFonts w:ascii="Times New Roman" w:hAnsi="Times New Roman"/>
+          <w:rFonts w:asciiTheme="minorHAnsi" w:hAnsiTheme="minorHAnsi" w:cstheme="minorHAnsi"/>
+          <w:sz w:val="24"/>
+          <w:szCs w:val="24"/>
+        </w:rPr>
+      </w:pPr>
+      <w:r>
+        <w:rPr>
+          <w:rFonts w:asciiTheme="minorHAnsi" w:hAnsiTheme="minorHAnsi" w:cstheme="minorHAnsi"/>
+          <w:sz w:val="24"/>
+          <w:szCs w:val="24"/>
         </w:rPr>
         <w:t xml:space="preserve">Edutainment </w:t>
       </w:r>
-      <w:r>
-        <w:rPr>
-          <w:rFonts w:ascii="Times New Roman" w:hAnsi="Times New Roman"/>
+      <w:proofErr w:type="spellStart"/>
+      <w:r>
+        <w:rPr>
+          <w:rFonts w:asciiTheme="minorHAnsi" w:hAnsiTheme="minorHAnsi" w:cstheme="minorHAnsi"/>
+          <w:sz w:val="24"/>
+          <w:szCs w:val="24"/>
         </w:rPr>
         <w:t>MMO</w:t>
+      </w:r>
+      <w:proofErr w:type="spellEnd"/>
+    </w:p>
+    <w:p>
+      <w:pPr>
+        <w:pStyle w:val="Heading1"/>
+        <w:rPr>
+          <w:rFonts w:asciiTheme="minorHAnsi" w:hAnsiTheme="minorHAnsi" w:cstheme="minorHAnsi"/>
+          <w:sz w:val="32"/>
+          <w:szCs w:val="32"/>
+        </w:rPr>
+      </w:pPr>
+      <w:r>
+        <w:rPr>
+          <w:rFonts w:asciiTheme="minorHAnsi" w:hAnsiTheme="minorHAnsi" w:cstheme="minorHAnsi"/>
+          <w:sz w:val="32"/>
+          <w:szCs w:val="32"/>
+        </w:rPr>
+        <w:t>Platform</w:t>
+      </w:r>
+      <w:r>
+        <w:rPr>
+          <w:rFonts w:asciiTheme="minorHAnsi" w:hAnsiTheme="minorHAnsi" w:cstheme="minorHAnsi"/>
+          <w:sz w:val="32"/>
+          <w:szCs w:val="32"/>
+        </w:rPr>
+        <w:t xml:space="preserve"> for Game</w:t>
       </w:r>
     </w:p>
     <w:p>
@@ -217,43 +386,67 @@
         <w:spacing w:line="240" w:lineRule="auto"/>
         <w:contextualSpacing/>
         <w:rPr>
-          <w:rFonts w:ascii="Times New Roman" w:hAnsi="Times New Roman"/>
-        </w:rPr>
-      </w:pPr>
-    </w:p>
-    <w:p>
-      <w:pPr>
-        <w:pStyle w:val="Heading1"/>
-        <w:rPr>
-          <w:rFonts w:ascii="Times New Roman" w:hAnsi="Times New Roman"/>
-        </w:rPr>
-      </w:pPr>
-      <w:r>
-        <w:rPr>
-          <w:rFonts w:ascii="Times New Roman" w:hAnsi="Times New Roman"/>
-        </w:rPr>
-        <w:t>Platform</w:t>
-      </w:r>
-      <w:r>
-        <w:rPr>
-          <w:rFonts w:ascii="Times New Roman" w:hAnsi="Times New Roman"/>
-        </w:rPr>
-        <w:t xml:space="preserve"> for Game</w:t>
-      </w:r>
+          <w:rFonts w:asciiTheme="minorHAnsi" w:hAnsiTheme="minorHAnsi" w:cstheme="minorHAnsi"/>
+          <w:sz w:val="24"/>
+          <w:szCs w:val="24"/>
+        </w:rPr>
+      </w:pPr>
+      <w:proofErr w:type="spellStart"/>
+      <w:r>
+        <w:rPr>
+          <w:rFonts w:asciiTheme="minorHAnsi" w:hAnsiTheme="minorHAnsi" w:cstheme="minorHAnsi"/>
+          <w:sz w:val="24"/>
+          <w:szCs w:val="24"/>
+        </w:rPr>
+        <w:t>MMORPG</w:t>
+      </w:r>
+      <w:proofErr w:type="spellEnd"/>
+      <w:r>
+        <w:rPr>
+          <w:rFonts w:asciiTheme="minorHAnsi" w:hAnsiTheme="minorHAnsi" w:cstheme="minorHAnsi"/>
+          <w:sz w:val="24"/>
+          <w:szCs w:val="24"/>
+        </w:rPr>
+        <w:t xml:space="preserve"> – online at </w:t>
+      </w:r>
+      <w:proofErr w:type="spellStart"/>
+      <w:r>
+        <w:rPr>
+          <w:rFonts w:asciiTheme="minorHAnsi" w:hAnsiTheme="minorHAnsi" w:cstheme="minorHAnsi"/>
+          <w:sz w:val="24"/>
+          <w:szCs w:val="24"/>
+        </w:rPr>
+        <w:t>Coregames.com</w:t>
+      </w:r>
+      <w:proofErr w:type="spellEnd"/>
     </w:p>
     <w:p>
       <w:pPr>
         <w:spacing w:line="240" w:lineRule="auto"/>
         <w:contextualSpacing/>
         <w:rPr>
-          <w:rFonts w:ascii="Times New Roman" w:hAnsi="Times New Roman"/>
-        </w:rPr>
-      </w:pPr>
-      <w:r>
-        <w:rPr>
-          <w:rFonts w:ascii="Times New Roman" w:hAnsi="Times New Roman"/>
-        </w:rPr>
-        <w:t>MMORPG – online at Coregames.com</w:t>
+          <w:rFonts w:asciiTheme="minorHAnsi" w:hAnsiTheme="minorHAnsi" w:cstheme="minorHAnsi"/>
+          <w:sz w:val="24"/>
+          <w:szCs w:val="24"/>
+        </w:rPr>
+      </w:pPr>
+    </w:p>
+    <w:p>
+      <w:pPr>
+        <w:pStyle w:val="Heading1"/>
+        <w:rPr>
+          <w:rFonts w:asciiTheme="minorHAnsi" w:hAnsiTheme="minorHAnsi" w:cstheme="minorHAnsi"/>
+          <w:sz w:val="32"/>
+          <w:szCs w:val="32"/>
+        </w:rPr>
+      </w:pPr>
+      <w:r>
+        <w:rPr>
+          <w:rFonts w:asciiTheme="minorHAnsi" w:hAnsiTheme="minorHAnsi" w:cstheme="minorHAnsi"/>
+          <w:sz w:val="32"/>
+          <w:szCs w:val="32"/>
+        </w:rPr>
+        <w:t>ESRB Rating</w:t>
       </w:r>
     </w:p>
     <w:p>
@@ -261,22 +454,18 @@
         <w:spacing w:line="240" w:lineRule="auto"/>
         <w:contextualSpacing/>
         <w:rPr>
-          <w:rFonts w:ascii="Times New Roman" w:hAnsi="Times New Roman"/>
-        </w:rPr>
-      </w:pPr>
-    </w:p>
-    <w:p>
-      <w:pPr>
-        <w:pStyle w:val="Heading1"/>
-        <w:rPr>
-          <w:rFonts w:ascii="Times New Roman" w:hAnsi="Times New Roman"/>
-        </w:rPr>
-      </w:pPr>
-      <w:r>
-        <w:rPr>
-          <w:rFonts w:ascii="Times New Roman" w:hAnsi="Times New Roman"/>
-        </w:rPr>
-        <w:t>ESRB Rating</w:t>
+          <w:rFonts w:asciiTheme="minorHAnsi" w:hAnsiTheme="minorHAnsi" w:cstheme="minorHAnsi"/>
+          <w:sz w:val="24"/>
+          <w:szCs w:val="24"/>
+        </w:rPr>
+      </w:pPr>
+      <w:r>
+        <w:rPr>
+          <w:rFonts w:asciiTheme="minorHAnsi" w:hAnsiTheme="minorHAnsi" w:cstheme="minorHAnsi"/>
+          <w:sz w:val="24"/>
+          <w:szCs w:val="24"/>
+        </w:rPr>
+        <w:t>E for Everyone</w:t>
       </w:r>
     </w:p>
     <w:p>
@@ -284,108 +473,102 @@
         <w:spacing w:line="240" w:lineRule="auto"/>
         <w:contextualSpacing/>
         <w:rPr>
+          <w:rFonts w:asciiTheme="minorHAnsi" w:hAnsiTheme="minorHAnsi" w:cstheme="minorHAnsi"/>
+          <w:sz w:val="24"/>
+          <w:szCs w:val="24"/>
+        </w:rPr>
+      </w:pPr>
+    </w:p>
+    <w:p>
+      <w:pPr>
+        <w:spacing w:after="0" w:line="240" w:lineRule="auto"/>
+        <w:rPr>
           <w:rFonts w:ascii="Times New Roman" w:hAnsi="Times New Roman"/>
         </w:rPr>
       </w:pPr>
       <w:r>
         <w:rPr>
+          <w:rFonts w:asciiTheme="minorHAnsi" w:hAnsiTheme="minorHAnsi" w:cstheme="minorHAnsi"/>
+          <w:sz w:val="24"/>
+          <w:szCs w:val="24"/>
+        </w:rPr>
+        <w:t xml:space="preserve">Copyright </w:t>
+      </w:r>
+      <w:r>
+        <w:rPr>
+          <w:rFonts w:asciiTheme="minorHAnsi" w:hAnsiTheme="minorHAnsi" w:cstheme="minorHAnsi"/>
+          <w:sz w:val="24"/>
+          <w:szCs w:val="24"/>
+        </w:rPr>
+        <w:t>2018</w:t>
+      </w:r>
+      <w:r>
+        <w:rPr>
+          <w:rFonts w:asciiTheme="minorHAnsi" w:hAnsiTheme="minorHAnsi" w:cstheme="minorHAnsi"/>
+          <w:sz w:val="24"/>
+          <w:szCs w:val="24"/>
+        </w:rPr>
+        <w:t>-202</w:t>
+      </w:r>
+      <w:r>
+        <w:rPr>
+          <w:rFonts w:asciiTheme="minorHAnsi" w:hAnsiTheme="minorHAnsi" w:cstheme="minorHAnsi"/>
+          <w:sz w:val="24"/>
+          <w:szCs w:val="24"/>
+        </w:rPr>
+        <w:t>1</w:t>
+      </w:r>
+      <w:r>
+        <w:rPr>
+          <w:rFonts w:asciiTheme="minorHAnsi" w:hAnsiTheme="minorHAnsi" w:cstheme="minorHAnsi"/>
+          <w:sz w:val="24"/>
+          <w:szCs w:val="24"/>
+        </w:rPr>
+        <w:t>:</w:t>
+      </w:r>
+      <w:r>
+        <w:rPr>
+          <w:rFonts w:asciiTheme="minorHAnsi" w:hAnsiTheme="minorHAnsi" w:cstheme="minorHAnsi"/>
+          <w:sz w:val="24"/>
+          <w:szCs w:val="24"/>
+        </w:rPr>
+        <w:t xml:space="preserve"> </w:t>
+      </w:r>
+      <w:r>
+        <w:rPr>
+          <w:rFonts w:asciiTheme="minorHAnsi" w:hAnsiTheme="minorHAnsi" w:cstheme="minorHAnsi"/>
+          <w:b/>
+          <w:sz w:val="24"/>
+          <w:szCs w:val="24"/>
+        </w:rPr>
+        <w:t>Studio 4 Game Innovation</w:t>
+      </w:r>
+      <w:r>
+        <w:rPr>
+          <w:rFonts w:asciiTheme="minorHAnsi" w:hAnsiTheme="minorHAnsi" w:cstheme="minorHAnsi"/>
+          <w:sz w:val="24"/>
+          <w:szCs w:val="24"/>
+        </w:rPr>
+        <w:t>; All rights reserved</w:t>
+      </w:r>
+      <w:r>
+        <w:rPr>
           <w:rFonts w:ascii="Times New Roman" w:hAnsi="Times New Roman"/>
         </w:rPr>
-        <w:t>E for Everyone</w:t>
-      </w:r>
-    </w:p>
-    <w:p>
-      <w:pPr>
-        <w:spacing w:line="240" w:lineRule="auto"/>
-        <w:contextualSpacing/>
+        <w:t>.</w:t>
+      </w:r>
+    </w:p>
+    <w:p>
+      <w:pPr>
+        <w:spacing w:after="0" w:line="240" w:lineRule="auto"/>
         <w:rPr>
           <w:rFonts w:ascii="Times New Roman" w:hAnsi="Times New Roman"/>
         </w:rPr>
       </w:pPr>
     </w:p>
-    <w:p>
-      <w:pPr>
-        <w:spacing w:after="0" w:line="240" w:lineRule="auto"/>
-        <w:rPr>
-          <w:rFonts w:ascii="Times New Roman" w:hAnsi="Times New Roman"/>
-        </w:rPr>
-      </w:pPr>
-      <w:r>
-        <w:rPr>
-          <w:rFonts w:ascii="Times New Roman" w:hAnsi="Times New Roman"/>
-        </w:rPr>
-        <w:t xml:space="preserve">Copyright </w:t>
-      </w:r>
-      <w:r>
-        <w:rPr>
-          <w:rFonts w:ascii="Times New Roman" w:hAnsi="Times New Roman"/>
-        </w:rPr>
-        <w:t>2018</w:t>
-      </w:r>
-      <w:r>
-        <w:rPr>
-          <w:rFonts w:ascii="Times New Roman" w:hAnsi="Times New Roman"/>
-        </w:rPr>
-        <w:t>-202</w:t>
-      </w:r>
-      <w:r>
-        <w:rPr>
-          <w:rFonts w:ascii="Times New Roman" w:hAnsi="Times New Roman"/>
-        </w:rPr>
-        <w:t>1</w:t>
-      </w:r>
-      <w:r>
-        <w:rPr>
-          <w:rFonts w:ascii="Times New Roman" w:hAnsi="Times New Roman"/>
-        </w:rPr>
-        <w:t>:</w:t>
-      </w:r>
-      <w:r>
-        <w:rPr>
-          <w:rFonts w:ascii="Times New Roman" w:hAnsi="Times New Roman"/>
-        </w:rPr>
-        <w:t xml:space="preserve"> </w:t>
-      </w:r>
-      <w:r>
-        <w:rPr>
-          <w:rFonts w:ascii="Times New Roman" w:hAnsi="Times New Roman"/>
-          <w:b/>
-        </w:rPr>
-        <w:t>Studio 4 Game Innovation</w:t>
-      </w:r>
-      <w:r>
-        <w:rPr>
-          <w:rFonts w:ascii="Times New Roman" w:hAnsi="Times New Roman"/>
-        </w:rPr>
-        <w:t>; All rights reserved.</w:t>
-      </w:r>
-    </w:p>
-    <w:p>
-      <w:pPr>
-        <w:spacing w:after="0" w:line="240" w:lineRule="auto"/>
-        <w:rPr>
-          <w:rFonts w:ascii="Times New Roman" w:hAnsi="Times New Roman"/>
-        </w:rPr>
-      </w:pPr>
-      <w:hyperlink r:id="rId7" w:history="1">
-        <w:r>
-          <w:rPr>
-            <w:rStyle w:val="Hyperlink"/>
-            <w:rFonts w:ascii="Times New Roman" w:hAnsi="Times New Roman"/>
-          </w:rPr>
-          <w:t>https://libguides.asu.edu/copyright/fairuse</w:t>
-        </w:r>
-      </w:hyperlink>
-      <w:r>
-        <w:rPr>
-          <w:rFonts w:ascii="Times New Roman" w:hAnsi="Times New Roman"/>
-        </w:rPr>
-        <w:t xml:space="preserve"> </w:t>
-      </w:r>
-    </w:p>
     <w:sectPr>
-      <w:headerReference w:type="default" r:id="rId8"/>
-      <w:footerReference w:type="default" r:id="rId9"/>
+      <w:headerReference w:type="default" r:id="rId7"/>
+      <w:footerReference w:type="default" r:id="rId8"/>
       <w:pgSz w:w="12240" w:h="15840"/>
       <w:pgMar w:top="1440" w:right="1440" w:bottom="1440" w:left="1440" w:header="720" w:footer="720" w:gutter="0"/>
       <w:cols w:space="720"/>
@@ -515,38 +698,45 @@
       <w:p>
         <w:pPr>
           <w:pStyle w:val="Header"/>
-          <w:jc w:val="center"/>
           <w:rPr>
-            <w:rFonts w:ascii="Cambria" w:hAnsi="Cambria"/>
+            <w:rFonts w:ascii="Bahnschrift" w:hAnsi="Bahnschrift"/>
             <w:noProof/>
             <w:color w:val="4F81BD"/>
-            <w:sz w:val="24"/>
-            <w:szCs w:val="24"/>
+            <w:sz w:val="56"/>
+            <w:szCs w:val="56"/>
           </w:rPr>
         </w:pPr>
         <w:r>
           <w:rPr>
-            <w:rFonts w:ascii="Garamond" w:hAnsi="Garamond"/>
-            <w:b/>
+            <w:rFonts w:ascii="Bahnschrift" w:hAnsi="Bahnschrift"/>
             <w:noProof/>
+            <w:sz w:val="56"/>
+            <w:szCs w:val="56"/>
           </w:rPr>
           <w:drawing>
-            <wp:inline distT="0" distB="0" distL="0" distR="0" wp14:anchorId="13349F67" wp14:editId="64D3DB7A">
-              <wp:extent cx="3571103" cy="470194"/>
-              <wp:effectExtent l="0" t="0" r="0" b="6350"/>
-              <wp:docPr id="2" name="Picture 0" descr="Devine_ToyLogo.jpg"/>
-              <wp:cNvGraphicFramePr>
-                <a:graphicFrameLocks xmlns:a="http://schemas.openxmlformats.org/drawingml/2006/main" noChangeAspect="1"/>
-              </wp:cNvGraphicFramePr>
+            <wp:anchor distT="0" distB="0" distL="114300" distR="114300" simplePos="0" relativeHeight="251659264" behindDoc="0" locked="0" layoutInCell="1" hidden="0" allowOverlap="1" wp14:anchorId="32926A98" wp14:editId="36102515">
+              <wp:simplePos x="0" y="0"/>
+              <wp:positionH relativeFrom="margin">
+                <wp:align>left</wp:align>
+              </wp:positionH>
+              <wp:positionV relativeFrom="paragraph">
+                <wp:posOffset>-98236</wp:posOffset>
+              </wp:positionV>
+              <wp:extent cx="1097280" cy="455295"/>
+              <wp:effectExtent l="0" t="0" r="7620" b="1905"/>
+              <wp:wrapSquare wrapText="right" distT="0" distB="0" distL="114300" distR="114300"/>
+              <wp:docPr id="11" name="image2.jpg" descr="Description: logo"/>
+              <wp:cNvGraphicFramePr/>
               <a:graphic xmlns:a="http://schemas.openxmlformats.org/drawingml/2006/main">
                 <a:graphicData uri="http://schemas.openxmlformats.org/drawingml/2006/picture">
                   <pic:pic xmlns:pic="http://schemas.openxmlformats.org/drawingml/2006/picture">
                     <pic:nvPicPr>
-                      <pic:cNvPr id="0" name="Devine_ToyLogo.jpg"/>
-                      <pic:cNvPicPr/>
+                      <pic:cNvPr id="0" name="image2.jpg" descr="Description: logo"/>
+                      <pic:cNvPicPr preferRelativeResize="0"/>
                     </pic:nvPicPr>
                     <pic:blipFill>
-                      <a:blip r:embed="rId1" cstate="print"/>
+                      <a:blip r:embed="rId1"/>
+                      <a:srcRect/>
                       <a:stretch>
                         <a:fillRect/>
                       </a:stretch>
@@ -554,17 +744,26 @@
                     <pic:spPr>
                       <a:xfrm>
                         <a:off x="0" y="0"/>
-                        <a:ext cx="3752341" cy="494057"/>
+                        <a:ext cx="1097280" cy="455295"/>
                       </a:xfrm>
                       <a:prstGeom prst="rect">
                         <a:avLst/>
                       </a:prstGeom>
+                      <a:ln/>
                     </pic:spPr>
                   </pic:pic>
                 </a:graphicData>
               </a:graphic>
-            </wp:inline>
+            </wp:anchor>
           </w:drawing>
+        </w:r>
+        <w:r>
+          <w:rPr>
+            <w:rFonts w:ascii="Bahnschrift" w:hAnsi="Bahnschrift"/>
+            <w:sz w:val="56"/>
+            <w:szCs w:val="56"/>
+          </w:rPr>
+          <w:t>Studio 4 Game Innovation</w:t>
         </w:r>
       </w:p>
       <w:p>

</xml_diff>